<commit_message>
Updated file structure, made several changes to .py file, added GUI window/button, updated export location
</commit_message>
<xml_diff>
--- a/template.docx
+++ b/template.docx
@@ -43,48 +43,45 @@
       <w:r>
         <w:t>{{TOTAL}}</w:t>
       </w:r>
+    </w:p>
+    <w:p>
+      <w:pPr>
+        <w:spacing w:after="0" w:line="240" w:lineRule="auto"/>
+      </w:pPr>
+      <w:r>
+        <w:t xml:space="preserve">Most </w:t>
+      </w:r>
+      <w:r>
+        <w:t>A</w:t>
+      </w:r>
+      <w:r>
+        <w:t xml:space="preserve">ctive </w:t>
+      </w:r>
+      <w:r>
+        <w:t>Briefing</w:t>
+      </w:r>
+      <w:r>
+        <w:t>(s)</w:t>
+      </w:r>
+      <w:r>
+        <w:t>:</w:t>
+      </w:r>
+      <w:r>
+        <w:tab/>
+      </w:r>
+      <w:r>
+        <w:t>{{BRIEFCOUNT1}}</w:t>
+      </w:r>
       <w:r>
         <w:t xml:space="preserve"> </w:t>
       </w:r>
-    </w:p>
-    <w:p>
-      <w:pPr>
-        <w:spacing w:after="0" w:line="240" w:lineRule="auto"/>
-      </w:pPr>
-      <w:r>
-        <w:t xml:space="preserve">Most </w:t>
-      </w:r>
-      <w:r>
-        <w:t>A</w:t>
-      </w:r>
-      <w:r>
-        <w:t xml:space="preserve">ctive </w:t>
-      </w:r>
-      <w:r>
-        <w:t>Briefing</w:t>
-      </w:r>
-      <w:r>
-        <w:t>(s)</w:t>
-      </w:r>
-      <w:r>
-        <w:t>:</w:t>
-      </w:r>
-      <w:r>
-        <w:tab/>
-      </w:r>
-      <w:r>
-        <w:t>{{BRIEFCOUNT1}}</w:t>
+      <w:r>
+        <w:t>–</w:t>
       </w:r>
       <w:r>
         <w:t xml:space="preserve"> </w:t>
       </w:r>
       <w:r>
-        <w:t>–</w:t>
-      </w:r>
-      <w:r>
-        <w:t xml:space="preserve"> </w:t>
-      </w:r>
-      <w:r>
         <w:t>{{BRIEFING1}}</w:t>
       </w:r>
     </w:p>
@@ -122,6 +119,16 @@
       </w:pPr>
       <w:r>
         <w:t>{{BRIEFCOUNT4}} - {{BRIEFING4}}</w:t>
+      </w:r>
+    </w:p>
+    <w:p>
+      <w:pPr>
+        <w:pStyle w:val="ListParagraph"/>
+        <w:spacing w:after="0" w:line="240" w:lineRule="auto"/>
+        <w:ind w:left="2160"/>
+      </w:pPr>
+      <w:r>
+        <w:t>{{BRIEFCOUNT5}} - {{BRIEFING5}}</w:t>
       </w:r>
     </w:p>
     <w:p>
@@ -134,9 +141,6 @@
           <w:bCs/>
         </w:rPr>
       </w:pPr>
-      <w:r>
-        <w:t>{{BRIEFCOUNT5}} - {{BRIEFING5}}</w:t>
-      </w:r>
     </w:p>
     <w:p>
       <w:pPr>
@@ -155,14 +159,11 @@
       <w:r>
         <w:t>:</w:t>
       </w:r>
-      <w:r>
-        <w:tab/>
-      </w:r>
-    </w:p>
-    <w:p>
-      <w:pPr>
-        <w:spacing w:after="0" w:line="240" w:lineRule="auto"/>
-        <w:ind w:left="1440"/>
+    </w:p>
+    <w:p>
+      <w:pPr>
+        <w:spacing w:after="0" w:line="240" w:lineRule="auto"/>
+        <w:ind w:left="1440" w:firstLine="720"/>
       </w:pPr>
       <w:r>
         <w:t xml:space="preserve">{{INTCOUNT1}} </w:t>
@@ -181,7 +182,7 @@
       <w:pPr>
         <w:pStyle w:val="ListParagraph"/>
         <w:spacing w:after="0" w:line="240" w:lineRule="auto"/>
-        <w:ind w:left="1800" w:hanging="360"/>
+        <w:ind w:left="1800" w:firstLine="360"/>
       </w:pPr>
       <w:r>
         <w:t xml:space="preserve">{{INTCOUNT2}} </w:t>
@@ -197,7 +198,7 @@
       <w:pPr>
         <w:pStyle w:val="ListParagraph"/>
         <w:spacing w:after="0" w:line="240" w:lineRule="auto"/>
-        <w:ind w:left="1800" w:hanging="360"/>
+        <w:ind w:left="1800" w:firstLine="360"/>
       </w:pPr>
       <w:r>
         <w:t>{{INTCOUNT3}} - {{INTBRIEF3}}</w:t>
@@ -207,7 +208,7 @@
       <w:pPr>
         <w:pStyle w:val="ListParagraph"/>
         <w:spacing w:after="0" w:line="240" w:lineRule="auto"/>
-        <w:ind w:left="1800" w:hanging="360"/>
+        <w:ind w:left="1800" w:firstLine="360"/>
       </w:pPr>
       <w:r>
         <w:t>{{INTCOUNT4}} - {{INTBRIEF4}}</w:t>
@@ -217,7 +218,7 @@
       <w:pPr>
         <w:pStyle w:val="ListParagraph"/>
         <w:spacing w:after="0" w:line="240" w:lineRule="auto"/>
-        <w:ind w:left="1800" w:hanging="360"/>
+        <w:ind w:left="1800" w:firstLine="360"/>
       </w:pPr>
       <w:r>
         <w:t>{{INTCOUNT5}} - {{INTBRIEF5}}</w:t>
@@ -240,11 +241,27 @@
           <w:bCs/>
         </w:rPr>
       </w:pPr>
+      <w:r>
+        <w:rPr>
+          <w:b/>
+          <w:bCs/>
+        </w:rPr>
+        <w:t>Companies with Highest # of Downloads/Views:</w:t>
+      </w:r>
+    </w:p>
+    <w:p>
+      <w:pPr>
+        <w:spacing w:after="0" w:line="240" w:lineRule="auto"/>
+        <w:rPr>
+          <w:b/>
+          <w:bCs/>
+        </w:rPr>
+      </w:pPr>
     </w:p>
     <w:tbl>
       <w:tblPr>
-        <w:tblpPr w:leftFromText="180" w:rightFromText="180" w:vertAnchor="text" w:horzAnchor="page" w:tblpX="7208" w:tblpY="117"/>
-        <w:tblW w:w="4449" w:type="dxa"/>
+        <w:tblpPr w:leftFromText="180" w:rightFromText="180" w:vertAnchor="text" w:horzAnchor="page" w:tblpX="2141" w:tblpY="47"/>
+        <w:tblW w:w="5665" w:type="dxa"/>
         <w:tblBorders>
           <w:top w:val="single" w:sz="4" w:space="0" w:color="auto"/>
           <w:left w:val="single" w:sz="4" w:space="0" w:color="auto"/>
@@ -256,13 +273,38 @@
         <w:tblLook w:val="04A0" w:firstRow="1" w:lastRow="0" w:firstColumn="1" w:lastColumn="0" w:noHBand="0" w:noVBand="1"/>
       </w:tblPr>
       <w:tblGrid>
+        <w:gridCol w:w="3415"/>
         <w:gridCol w:w="2250"/>
-        <w:gridCol w:w="2199"/>
       </w:tblGrid>
       <w:tr>
         <w:trPr>
           <w:trHeight w:val="288"/>
         </w:trPr>
+        <w:tc>
+          <w:tcPr>
+            <w:tcW w:w="3415" w:type="dxa"/>
+            <w:shd w:val="clear" w:color="auto" w:fill="auto"/>
+            <w:noWrap/>
+            <w:vAlign w:val="bottom"/>
+            <w:hideMark/>
+          </w:tcPr>
+          <w:p>
+            <w:pPr>
+              <w:spacing w:after="0" w:line="240" w:lineRule="auto"/>
+              <w:rPr>
+                <w:rFonts w:ascii="Calibri" w:eastAsia="Times New Roman" w:hAnsi="Calibri" w:cs="Calibri"/>
+                <w:color w:val="000000"/>
+              </w:rPr>
+            </w:pPr>
+            <w:r>
+              <w:rPr>
+                <w:rFonts w:ascii="Calibri" w:eastAsia="Times New Roman" w:hAnsi="Calibri" w:cs="Calibri"/>
+                <w:color w:val="000000"/>
+              </w:rPr>
+              <w:t>{{COMPANY1}}</w:t>
+            </w:r>
+          </w:p>
+        </w:tc>
         <w:tc>
           <w:tcPr>
             <w:tcW w:w="2250" w:type="dxa"/>
@@ -284,46 +326,6 @@
                 <w:rFonts w:ascii="Calibri" w:eastAsia="Times New Roman" w:hAnsi="Calibri" w:cs="Calibri"/>
                 <w:color w:val="000000"/>
               </w:rPr>
-              <w:t>{{</w:t>
-            </w:r>
-            <w:r>
-              <w:rPr>
-                <w:rFonts w:ascii="Calibri" w:eastAsia="Times New Roman" w:hAnsi="Calibri" w:cs="Calibri"/>
-                <w:color w:val="000000"/>
-              </w:rPr>
-              <w:t>COMPANY1</w:t>
-            </w:r>
-            <w:r>
-              <w:rPr>
-                <w:rFonts w:ascii="Calibri" w:eastAsia="Times New Roman" w:hAnsi="Calibri" w:cs="Calibri"/>
-                <w:color w:val="000000"/>
-              </w:rPr>
-              <w:t>}}</w:t>
-            </w:r>
-          </w:p>
-        </w:tc>
-        <w:tc>
-          <w:tcPr>
-            <w:tcW w:w="2199" w:type="dxa"/>
-            <w:shd w:val="clear" w:color="auto" w:fill="auto"/>
-            <w:noWrap/>
-            <w:vAlign w:val="bottom"/>
-            <w:hideMark/>
-          </w:tcPr>
-          <w:p>
-            <w:pPr>
-              <w:spacing w:after="0" w:line="240" w:lineRule="auto"/>
-              <w:jc w:val="right"/>
-              <w:rPr>
-                <w:rFonts w:ascii="Calibri" w:eastAsia="Times New Roman" w:hAnsi="Calibri" w:cs="Calibri"/>
-                <w:color w:val="000000"/>
-              </w:rPr>
-            </w:pPr>
-            <w:r>
-              <w:rPr>
-                <w:rFonts w:ascii="Calibri" w:eastAsia="Times New Roman" w:hAnsi="Calibri" w:cs="Calibri"/>
-                <w:color w:val="000000"/>
-              </w:rPr>
               <w:t>{{COMPANY1COUNT}}</w:t>
             </w:r>
           </w:p>
@@ -335,7 +337,7 @@
         </w:trPr>
         <w:tc>
           <w:tcPr>
-            <w:tcW w:w="2250" w:type="dxa"/>
+            <w:tcW w:w="3415" w:type="dxa"/>
             <w:shd w:val="clear" w:color="auto" w:fill="auto"/>
             <w:noWrap/>
             <w:vAlign w:val="bottom"/>
@@ -359,7 +361,7 @@
         </w:tc>
         <w:tc>
           <w:tcPr>
-            <w:tcW w:w="2199" w:type="dxa"/>
+            <w:tcW w:w="2250" w:type="dxa"/>
             <w:shd w:val="clear" w:color="auto" w:fill="auto"/>
             <w:noWrap/>
             <w:vAlign w:val="bottom"/>
@@ -367,7 +369,6 @@
           <w:p>
             <w:pPr>
               <w:spacing w:after="0" w:line="240" w:lineRule="auto"/>
-              <w:jc w:val="right"/>
               <w:rPr>
                 <w:rFonts w:ascii="Calibri" w:eastAsia="Times New Roman" w:hAnsi="Calibri" w:cs="Calibri"/>
                 <w:color w:val="000000"/>
@@ -389,7 +390,7 @@
         </w:trPr>
         <w:tc>
           <w:tcPr>
-            <w:tcW w:w="2250" w:type="dxa"/>
+            <w:tcW w:w="3415" w:type="dxa"/>
             <w:shd w:val="clear" w:color="auto" w:fill="auto"/>
             <w:noWrap/>
             <w:vAlign w:val="bottom"/>
@@ -414,7 +415,7 @@
         </w:tc>
         <w:tc>
           <w:tcPr>
-            <w:tcW w:w="2199" w:type="dxa"/>
+            <w:tcW w:w="2250" w:type="dxa"/>
             <w:shd w:val="clear" w:color="auto" w:fill="auto"/>
             <w:noWrap/>
             <w:vAlign w:val="bottom"/>
@@ -423,7 +424,6 @@
           <w:p>
             <w:pPr>
               <w:spacing w:after="0" w:line="240" w:lineRule="auto"/>
-              <w:jc w:val="right"/>
               <w:rPr>
                 <w:rFonts w:ascii="Calibri" w:eastAsia="Times New Roman" w:hAnsi="Calibri" w:cs="Calibri"/>
                 <w:color w:val="000000"/>
@@ -445,7 +445,7 @@
         </w:trPr>
         <w:tc>
           <w:tcPr>
-            <w:tcW w:w="2250" w:type="dxa"/>
+            <w:tcW w:w="3415" w:type="dxa"/>
             <w:shd w:val="clear" w:color="auto" w:fill="auto"/>
             <w:noWrap/>
             <w:vAlign w:val="bottom"/>
@@ -470,7 +470,7 @@
         </w:tc>
         <w:tc>
           <w:tcPr>
-            <w:tcW w:w="2199" w:type="dxa"/>
+            <w:tcW w:w="2250" w:type="dxa"/>
             <w:shd w:val="clear" w:color="auto" w:fill="auto"/>
             <w:noWrap/>
             <w:vAlign w:val="bottom"/>
@@ -479,7 +479,6 @@
           <w:p>
             <w:pPr>
               <w:spacing w:after="0" w:line="240" w:lineRule="auto"/>
-              <w:jc w:val="right"/>
               <w:rPr>
                 <w:rFonts w:ascii="Calibri" w:eastAsia="Times New Roman" w:hAnsi="Calibri" w:cs="Calibri"/>
                 <w:color w:val="000000"/>
@@ -501,7 +500,7 @@
         </w:trPr>
         <w:tc>
           <w:tcPr>
-            <w:tcW w:w="2250" w:type="dxa"/>
+            <w:tcW w:w="3415" w:type="dxa"/>
             <w:shd w:val="clear" w:color="auto" w:fill="auto"/>
             <w:noWrap/>
             <w:vAlign w:val="bottom"/>
@@ -526,7 +525,7 @@
         </w:tc>
         <w:tc>
           <w:tcPr>
-            <w:tcW w:w="2199" w:type="dxa"/>
+            <w:tcW w:w="2250" w:type="dxa"/>
             <w:shd w:val="clear" w:color="auto" w:fill="auto"/>
             <w:noWrap/>
             <w:vAlign w:val="bottom"/>
@@ -535,7 +534,6 @@
           <w:p>
             <w:pPr>
               <w:spacing w:after="0" w:line="240" w:lineRule="auto"/>
-              <w:jc w:val="right"/>
               <w:rPr>
                 <w:rFonts w:ascii="Calibri" w:eastAsia="Times New Roman" w:hAnsi="Calibri" w:cs="Calibri"/>
                 <w:color w:val="000000"/>
@@ -555,6 +553,69 @@
     <w:p>
       <w:pPr>
         <w:spacing w:after="0" w:line="240" w:lineRule="auto"/>
+        <w:rPr>
+          <w:b/>
+          <w:bCs/>
+        </w:rPr>
+      </w:pPr>
+    </w:p>
+    <w:p>
+      <w:pPr>
+        <w:spacing w:after="0" w:line="240" w:lineRule="auto"/>
+        <w:rPr>
+          <w:b/>
+          <w:bCs/>
+        </w:rPr>
+      </w:pPr>
+    </w:p>
+    <w:p>
+      <w:pPr>
+        <w:spacing w:after="0" w:line="240" w:lineRule="auto"/>
+        <w:rPr>
+          <w:b/>
+          <w:bCs/>
+        </w:rPr>
+      </w:pPr>
+    </w:p>
+    <w:p>
+      <w:pPr>
+        <w:spacing w:after="0" w:line="240" w:lineRule="auto"/>
+        <w:rPr>
+          <w:b/>
+          <w:bCs/>
+        </w:rPr>
+      </w:pPr>
+    </w:p>
+    <w:p>
+      <w:pPr>
+        <w:spacing w:after="0" w:line="240" w:lineRule="auto"/>
+        <w:rPr>
+          <w:b/>
+          <w:bCs/>
+        </w:rPr>
+      </w:pPr>
+    </w:p>
+    <w:p>
+      <w:pPr>
+        <w:spacing w:after="0" w:line="240" w:lineRule="auto"/>
+        <w:rPr>
+          <w:b/>
+          <w:bCs/>
+        </w:rPr>
+      </w:pPr>
+    </w:p>
+    <w:p>
+      <w:pPr>
+        <w:spacing w:after="0" w:line="240" w:lineRule="auto"/>
+        <w:rPr>
+          <w:b/>
+          <w:bCs/>
+        </w:rPr>
+      </w:pPr>
+    </w:p>
+    <w:p>
+      <w:pPr>
+        <w:spacing w:after="0" w:line="240" w:lineRule="auto"/>
       </w:pPr>
       <w:r>
         <w:rPr>
@@ -562,9 +623,6 @@
           <w:bCs/>
         </w:rPr>
         <w:t>Top 5</w:t>
-      </w:r>
-      <w:r>
-        <w:t xml:space="preserve"> </w:t>
       </w:r>
     </w:p>
     <w:p>
@@ -635,37 +693,19 @@
         <w:ind w:firstLine="720"/>
       </w:pPr>
       <w:r>
-        <w:t>{{ACTUSERSCO</w:t>
-      </w:r>
-      <w:r>
-        <w:t>2</w:t>
-      </w:r>
-      <w:r>
-        <w:t xml:space="preserve">}} </w:t>
+        <w:t xml:space="preserve">{{ACTUSERSCO2}} </w:t>
       </w:r>
       <w:r>
         <w:t xml:space="preserve">– </w:t>
       </w:r>
       <w:r>
-        <w:t>{{ACTUSER</w:t>
-      </w:r>
-      <w:r>
-        <w:t>2</w:t>
-      </w:r>
-      <w:r>
-        <w:t xml:space="preserve">}} </w:t>
+        <w:t xml:space="preserve">{{ACTUSER2}} </w:t>
       </w:r>
       <w:r>
         <w:t xml:space="preserve">= </w:t>
       </w:r>
       <w:r>
-        <w:t>{{ACTUSERCOUNT</w:t>
-      </w:r>
-      <w:r>
-        <w:t>2</w:t>
-      </w:r>
-      <w:r>
-        <w:t>}}</w:t>
+        <w:t>{{ACTUSERCOUNT2}}</w:t>
       </w:r>
     </w:p>
     <w:p>
@@ -674,37 +714,19 @@
         <w:ind w:firstLine="720"/>
       </w:pPr>
       <w:r>
-        <w:t>{{ACTUSERSCO</w:t>
-      </w:r>
-      <w:r>
-        <w:t>3</w:t>
-      </w:r>
-      <w:r>
-        <w:t xml:space="preserve">}} </w:t>
+        <w:t xml:space="preserve">{{ACTUSERSCO3}} </w:t>
       </w:r>
       <w:r>
         <w:t xml:space="preserve">– </w:t>
       </w:r>
       <w:r>
-        <w:t>{{ACTUSER</w:t>
-      </w:r>
-      <w:r>
-        <w:t>3</w:t>
-      </w:r>
-      <w:r>
-        <w:t xml:space="preserve">}} </w:t>
+        <w:t xml:space="preserve">{{ACTUSER3}} </w:t>
       </w:r>
       <w:r>
         <w:t xml:space="preserve">= </w:t>
       </w:r>
       <w:r>
-        <w:t>{{ACTUSERCOUNT</w:t>
-      </w:r>
-      <w:r>
-        <w:t>3</w:t>
-      </w:r>
-      <w:r>
-        <w:t>}}</w:t>
+        <w:t>{{ACTUSERCOUNT3}}</w:t>
       </w:r>
     </w:p>
     <w:p>
@@ -713,40 +735,19 @@
         <w:ind w:firstLine="720"/>
       </w:pPr>
       <w:r>
-        <w:t>{{ACTUSERSCO</w:t>
-      </w:r>
-      <w:r>
-        <w:t>4</w:t>
-      </w:r>
-      <w:r>
-        <w:t>}}</w:t>
-      </w:r>
-      <w:r>
-        <w:t xml:space="preserve"> </w:t>
+        <w:t xml:space="preserve">{{ACTUSERSCO4}} </w:t>
       </w:r>
       <w:r>
         <w:t xml:space="preserve">– </w:t>
       </w:r>
       <w:r>
-        <w:t>{{ACTUSER</w:t>
-      </w:r>
-      <w:r>
-        <w:t>4</w:t>
-      </w:r>
-      <w:r>
-        <w:t xml:space="preserve">}} </w:t>
+        <w:t xml:space="preserve">{{ACTUSER4}} </w:t>
       </w:r>
       <w:r>
         <w:t xml:space="preserve">= </w:t>
       </w:r>
       <w:r>
-        <w:t>{{ACTUSERCOUNT</w:t>
-      </w:r>
-      <w:r>
-        <w:t>4</w:t>
-      </w:r>
-      <w:r>
-        <w:t>}}</w:t>
+        <w:t>{{ACTUSERCOUNT4}}</w:t>
       </w:r>
     </w:p>
     <w:p>
@@ -755,37 +756,19 @@
         <w:ind w:firstLine="720"/>
       </w:pPr>
       <w:r>
-        <w:t>{{ACTUSERSCO</w:t>
-      </w:r>
-      <w:r>
-        <w:t>5</w:t>
-      </w:r>
-      <w:r>
-        <w:t xml:space="preserve">}} </w:t>
+        <w:t xml:space="preserve">{{ACTUSERSCO5}} </w:t>
       </w:r>
       <w:r>
         <w:t xml:space="preserve">– </w:t>
       </w:r>
       <w:r>
-        <w:t>{{ACTUSER</w:t>
-      </w:r>
-      <w:r>
-        <w:t>5</w:t>
-      </w:r>
-      <w:r>
-        <w:t xml:space="preserve">}} </w:t>
+        <w:t xml:space="preserve">{{ACTUSER5}} </w:t>
       </w:r>
       <w:r>
         <w:t xml:space="preserve">= </w:t>
       </w:r>
       <w:r>
-        <w:t>{{ACTUSERCOUNT</w:t>
-      </w:r>
-      <w:r>
-        <w:t>5</w:t>
-      </w:r>
-      <w:r>
-        <w:t>}}</w:t>
+        <w:t>{{ACTUSERCOUNT5}}</w:t>
       </w:r>
     </w:p>
     <w:p/>
@@ -810,7 +793,6 @@
         <w:spacing w:after="0" w:line="240" w:lineRule="auto"/>
       </w:pPr>
       <w:r>
-        <w:tab/>
         <w:t xml:space="preserve">Subscriber = </w:t>
       </w:r>
       <w:r>
@@ -822,7 +804,6 @@
         <w:spacing w:after="0" w:line="240" w:lineRule="auto"/>
       </w:pPr>
       <w:r>
-        <w:tab/>
         <w:t xml:space="preserve">Inteserra Internally = </w:t>
       </w:r>
       <w:r>
@@ -834,30 +815,15 @@
         <w:spacing w:after="0" w:line="240" w:lineRule="auto"/>
       </w:pPr>
       <w:r>
-        <w:tab/>
-      </w:r>
-      <w:r>
-        <w:t>Sales Members</w:t>
-      </w:r>
-      <w:r>
-        <w:t xml:space="preserve"> = {{SALES}} </w:t>
-      </w:r>
-    </w:p>
-    <w:p>
-      <w:pPr>
-        <w:spacing w:after="0" w:line="240" w:lineRule="auto"/>
-      </w:pPr>
-      <w:r>
-        <w:tab/>
-      </w:r>
-      <w:r>
-        <w:t>Solutions Members</w:t>
-      </w:r>
-      <w:r>
-        <w:t xml:space="preserve"> = {{SOLUTIONS}}</w:t>
-      </w:r>
-      <w:r>
-        <w:t xml:space="preserve"> </w:t>
+        <w:t>Sales Members = {{SALES}}</w:t>
+      </w:r>
+    </w:p>
+    <w:p>
+      <w:pPr>
+        <w:spacing w:after="0" w:line="240" w:lineRule="auto"/>
+      </w:pPr>
+      <w:r>
+        <w:t>Solutions Members = {{SOLUTIONS}}</w:t>
       </w:r>
     </w:p>
     <w:p>
@@ -869,817 +835,6 @@
         </w:rPr>
       </w:pPr>
     </w:p>
-    <w:p>
-      <w:r>
-        <w:t xml:space="preserve">Companies that tried to access Briefings but </w:t>
-      </w:r>
-      <w:r>
-        <w:t>were denied access are:</w:t>
-      </w:r>
-    </w:p>
-    <w:tbl>
-      <w:tblPr>
-        <w:tblW w:w="10620" w:type="dxa"/>
-        <w:tblInd w:w="-113" w:type="dxa"/>
-        <w:tblBorders>
-          <w:top w:val="single" w:sz="4" w:space="0" w:color="auto"/>
-          <w:left w:val="single" w:sz="4" w:space="0" w:color="auto"/>
-          <w:bottom w:val="single" w:sz="4" w:space="0" w:color="auto"/>
-          <w:right w:val="single" w:sz="4" w:space="0" w:color="auto"/>
-          <w:insideH w:val="single" w:sz="4" w:space="0" w:color="auto"/>
-          <w:insideV w:val="single" w:sz="4" w:space="0" w:color="auto"/>
-        </w:tblBorders>
-        <w:tblLook w:val="04A0" w:firstRow="1" w:lastRow="0" w:firstColumn="1" w:lastColumn="0" w:noHBand="0" w:noVBand="1"/>
-      </w:tblPr>
-      <w:tblGrid>
-        <w:gridCol w:w="2160"/>
-        <w:gridCol w:w="1710"/>
-        <w:gridCol w:w="3754"/>
-        <w:gridCol w:w="2996"/>
-      </w:tblGrid>
-      <w:tr>
-        <w:trPr>
-          <w:trHeight w:val="288"/>
-        </w:trPr>
-        <w:tc>
-          <w:tcPr>
-            <w:tcW w:w="2160" w:type="dxa"/>
-            <w:shd w:val="clear" w:color="auto" w:fill="F2F2F2" w:themeFill="background1" w:themeFillShade="F2"/>
-            <w:noWrap/>
-            <w:vAlign w:val="bottom"/>
-            <w:hideMark/>
-          </w:tcPr>
-          <w:p>
-            <w:pPr>
-              <w:spacing w:after="0" w:line="240" w:lineRule="auto"/>
-              <w:rPr>
-                <w:rFonts w:ascii="Calibri" w:eastAsia="Times New Roman" w:hAnsi="Calibri" w:cs="Calibri"/>
-                <w:b/>
-                <w:bCs/>
-                <w:color w:val="000000"/>
-              </w:rPr>
-            </w:pPr>
-            <w:r>
-              <w:rPr>
-                <w:rFonts w:ascii="Calibri" w:eastAsia="Times New Roman" w:hAnsi="Calibri" w:cs="Calibri"/>
-                <w:b/>
-                <w:bCs/>
-                <w:color w:val="000000"/>
-              </w:rPr>
-              <w:t>Company Name</w:t>
-            </w:r>
-          </w:p>
-        </w:tc>
-        <w:tc>
-          <w:tcPr>
-            <w:tcW w:w="1710" w:type="dxa"/>
-            <w:shd w:val="clear" w:color="auto" w:fill="F2F2F2" w:themeFill="background1" w:themeFillShade="F2"/>
-            <w:noWrap/>
-            <w:vAlign w:val="bottom"/>
-            <w:hideMark/>
-          </w:tcPr>
-          <w:p>
-            <w:pPr>
-              <w:spacing w:after="0" w:line="240" w:lineRule="auto"/>
-              <w:rPr>
-                <w:rFonts w:ascii="Calibri" w:eastAsia="Times New Roman" w:hAnsi="Calibri" w:cs="Calibri"/>
-                <w:b/>
-                <w:bCs/>
-                <w:color w:val="000000"/>
-              </w:rPr>
-            </w:pPr>
-            <w:r>
-              <w:rPr>
-                <w:rFonts w:ascii="Calibri" w:eastAsia="Times New Roman" w:hAnsi="Calibri" w:cs="Calibri"/>
-                <w:b/>
-                <w:bCs/>
-                <w:color w:val="000000"/>
-              </w:rPr>
-              <w:t>User Name</w:t>
-            </w:r>
-          </w:p>
-        </w:tc>
-        <w:tc>
-          <w:tcPr>
-            <w:tcW w:w="3754" w:type="dxa"/>
-            <w:shd w:val="clear" w:color="auto" w:fill="F2F2F2" w:themeFill="background1" w:themeFillShade="F2"/>
-          </w:tcPr>
-          <w:p>
-            <w:pPr>
-              <w:spacing w:after="0" w:line="240" w:lineRule="auto"/>
-              <w:rPr>
-                <w:rFonts w:ascii="Calibri" w:eastAsia="Times New Roman" w:hAnsi="Calibri" w:cs="Calibri"/>
-                <w:b/>
-                <w:bCs/>
-                <w:color w:val="000000"/>
-              </w:rPr>
-            </w:pPr>
-            <w:r>
-              <w:rPr>
-                <w:rFonts w:ascii="Calibri" w:eastAsia="Times New Roman" w:hAnsi="Calibri" w:cs="Calibri"/>
-                <w:b/>
-                <w:bCs/>
-                <w:color w:val="000000"/>
-              </w:rPr>
-              <w:t>Possible Reason</w:t>
-            </w:r>
-          </w:p>
-        </w:tc>
-        <w:tc>
-          <w:tcPr>
-            <w:tcW w:w="2996" w:type="dxa"/>
-            <w:shd w:val="clear" w:color="auto" w:fill="F2F2F2" w:themeFill="background1" w:themeFillShade="F2"/>
-          </w:tcPr>
-          <w:p>
-            <w:pPr>
-              <w:spacing w:after="0" w:line="240" w:lineRule="auto"/>
-              <w:rPr>
-                <w:rFonts w:ascii="Calibri" w:eastAsia="Times New Roman" w:hAnsi="Calibri" w:cs="Calibri"/>
-                <w:b/>
-                <w:bCs/>
-                <w:color w:val="000000"/>
-              </w:rPr>
-            </w:pPr>
-            <w:r>
-              <w:rPr>
-                <w:rFonts w:ascii="Calibri" w:eastAsia="Times New Roman" w:hAnsi="Calibri" w:cs="Calibri"/>
-                <w:b/>
-                <w:bCs/>
-                <w:color w:val="000000"/>
-                <w:highlight w:val="yellow"/>
-              </w:rPr>
-              <w:t>Suggested Action</w:t>
-            </w:r>
-          </w:p>
-        </w:tc>
-      </w:tr>
-      <w:tr>
-        <w:trPr>
-          <w:trHeight w:val="288"/>
-        </w:trPr>
-        <w:tc>
-          <w:tcPr>
-            <w:tcW w:w="2160" w:type="dxa"/>
-            <w:shd w:val="clear" w:color="auto" w:fill="auto"/>
-            <w:noWrap/>
-            <w:hideMark/>
-          </w:tcPr>
-          <w:p>
-            <w:pPr>
-              <w:spacing w:after="0" w:line="240" w:lineRule="auto"/>
-              <w:rPr>
-                <w:rFonts w:ascii="Calibri" w:eastAsia="Times New Roman" w:hAnsi="Calibri" w:cs="Calibri"/>
-                <w:color w:val="000000"/>
-                <w:sz w:val="18"/>
-                <w:szCs w:val="18"/>
-              </w:rPr>
-            </w:pPr>
-            <w:r>
-              <w:rPr>
-                <w:rFonts w:ascii="Calibri" w:eastAsia="Times New Roman" w:hAnsi="Calibri" w:cs="Calibri"/>
-                <w:color w:val="000000"/>
-                <w:sz w:val="18"/>
-                <w:szCs w:val="18"/>
-              </w:rPr>
-              <w:t>Altice USA Inc.</w:t>
-            </w:r>
-          </w:p>
-        </w:tc>
-        <w:tc>
-          <w:tcPr>
-            <w:tcW w:w="1710" w:type="dxa"/>
-            <w:shd w:val="clear" w:color="auto" w:fill="auto"/>
-            <w:noWrap/>
-            <w:hideMark/>
-          </w:tcPr>
-          <w:p>
-            <w:pPr>
-              <w:spacing w:after="0" w:line="240" w:lineRule="auto"/>
-              <w:rPr>
-                <w:rFonts w:ascii="Calibri" w:eastAsia="Times New Roman" w:hAnsi="Calibri" w:cs="Calibri"/>
-                <w:color w:val="000000"/>
-                <w:sz w:val="18"/>
-                <w:szCs w:val="18"/>
-              </w:rPr>
-            </w:pPr>
-            <w:r>
-              <w:rPr>
-                <w:rFonts w:ascii="Calibri" w:eastAsia="Times New Roman" w:hAnsi="Calibri" w:cs="Calibri"/>
-                <w:color w:val="000000"/>
-                <w:sz w:val="18"/>
-                <w:szCs w:val="18"/>
-              </w:rPr>
-              <w:t>AJ Arora</w:t>
-            </w:r>
-          </w:p>
-        </w:tc>
-        <w:tc>
-          <w:tcPr>
-            <w:tcW w:w="3754" w:type="dxa"/>
-          </w:tcPr>
-          <w:p>
-            <w:pPr>
-              <w:spacing w:after="0" w:line="240" w:lineRule="auto"/>
-              <w:rPr>
-                <w:rFonts w:ascii="Calibri" w:eastAsia="Times New Roman" w:hAnsi="Calibri" w:cs="Calibri"/>
-                <w:color w:val="000000"/>
-                <w:sz w:val="18"/>
-                <w:szCs w:val="18"/>
-              </w:rPr>
-            </w:pPr>
-            <w:r>
-              <w:rPr>
-                <w:rFonts w:ascii="Calibri" w:eastAsia="Times New Roman" w:hAnsi="Calibri" w:cs="Calibri"/>
-                <w:color w:val="000000"/>
-                <w:sz w:val="18"/>
-                <w:szCs w:val="18"/>
-              </w:rPr>
-              <w:t>The company does not subscribe to Briefings.</w:t>
-            </w:r>
-          </w:p>
-        </w:tc>
-        <w:tc>
-          <w:tcPr>
-            <w:tcW w:w="2996" w:type="dxa"/>
-          </w:tcPr>
-          <w:p>
-            <w:pPr>
-              <w:spacing w:after="0" w:line="240" w:lineRule="auto"/>
-              <w:rPr>
-                <w:rFonts w:ascii="Calibri" w:eastAsia="Times New Roman" w:hAnsi="Calibri" w:cs="Calibri"/>
-                <w:color w:val="000000"/>
-                <w:sz w:val="18"/>
-                <w:szCs w:val="18"/>
-              </w:rPr>
-            </w:pPr>
-            <w:r>
-              <w:rPr>
-                <w:rFonts w:ascii="Calibri" w:eastAsia="Times New Roman" w:hAnsi="Calibri" w:cs="Calibri"/>
-                <w:color w:val="000000"/>
-                <w:sz w:val="18"/>
-                <w:szCs w:val="18"/>
-              </w:rPr>
-              <w:t>Refer to Consultant/Sales</w:t>
-            </w:r>
-          </w:p>
-        </w:tc>
-      </w:tr>
-      <w:tr>
-        <w:trPr>
-          <w:trHeight w:val="288"/>
-        </w:trPr>
-        <w:tc>
-          <w:tcPr>
-            <w:tcW w:w="2160" w:type="dxa"/>
-            <w:shd w:val="clear" w:color="auto" w:fill="auto"/>
-            <w:noWrap/>
-            <w:hideMark/>
-          </w:tcPr>
-          <w:p>
-            <w:pPr>
-              <w:spacing w:after="0" w:line="240" w:lineRule="auto"/>
-              <w:rPr>
-                <w:rFonts w:ascii="Calibri" w:eastAsia="Times New Roman" w:hAnsi="Calibri" w:cs="Calibri"/>
-                <w:color w:val="000000"/>
-                <w:sz w:val="18"/>
-                <w:szCs w:val="18"/>
-              </w:rPr>
-            </w:pPr>
-            <w:r>
-              <w:rPr>
-                <w:rFonts w:ascii="Calibri" w:eastAsia="Times New Roman" w:hAnsi="Calibri" w:cs="Calibri"/>
-                <w:color w:val="000000"/>
-                <w:sz w:val="18"/>
-                <w:szCs w:val="18"/>
-              </w:rPr>
-              <w:t>StarTechTel.com</w:t>
-            </w:r>
-          </w:p>
-        </w:tc>
-        <w:tc>
-          <w:tcPr>
-            <w:tcW w:w="1710" w:type="dxa"/>
-            <w:shd w:val="clear" w:color="auto" w:fill="auto"/>
-            <w:noWrap/>
-            <w:hideMark/>
-          </w:tcPr>
-          <w:p>
-            <w:pPr>
-              <w:spacing w:after="0" w:line="240" w:lineRule="auto"/>
-              <w:rPr>
-                <w:rFonts w:ascii="Calibri" w:eastAsia="Times New Roman" w:hAnsi="Calibri" w:cs="Calibri"/>
-                <w:color w:val="000000"/>
-                <w:sz w:val="18"/>
-                <w:szCs w:val="18"/>
-              </w:rPr>
-            </w:pPr>
-            <w:r>
-              <w:rPr>
-                <w:rFonts w:ascii="Calibri" w:eastAsia="Times New Roman" w:hAnsi="Calibri" w:cs="Calibri"/>
-                <w:color w:val="000000"/>
-                <w:sz w:val="18"/>
-                <w:szCs w:val="18"/>
-              </w:rPr>
-              <w:t>Samantha Murand</w:t>
-            </w:r>
-          </w:p>
-        </w:tc>
-        <w:tc>
-          <w:tcPr>
-            <w:tcW w:w="3754" w:type="dxa"/>
-          </w:tcPr>
-          <w:p>
-            <w:pPr>
-              <w:spacing w:after="0" w:line="240" w:lineRule="auto"/>
-              <w:rPr>
-                <w:rFonts w:ascii="Calibri" w:eastAsia="Times New Roman" w:hAnsi="Calibri" w:cs="Calibri"/>
-                <w:color w:val="000000"/>
-                <w:sz w:val="18"/>
-                <w:szCs w:val="18"/>
-              </w:rPr>
-            </w:pPr>
-            <w:r>
-              <w:rPr>
-                <w:rFonts w:ascii="Calibri" w:eastAsia="Times New Roman" w:hAnsi="Calibri" w:cs="Calibri"/>
-                <w:color w:val="000000"/>
-                <w:sz w:val="18"/>
-                <w:szCs w:val="18"/>
-              </w:rPr>
-              <w:t>The company does not subscribe to Briefings.</w:t>
-            </w:r>
-          </w:p>
-        </w:tc>
-        <w:tc>
-          <w:tcPr>
-            <w:tcW w:w="2996" w:type="dxa"/>
-          </w:tcPr>
-          <w:p>
-            <w:pPr>
-              <w:spacing w:after="0" w:line="240" w:lineRule="auto"/>
-              <w:rPr>
-                <w:rFonts w:ascii="Calibri" w:eastAsia="Times New Roman" w:hAnsi="Calibri" w:cs="Calibri"/>
-                <w:color w:val="000000"/>
-                <w:sz w:val="18"/>
-                <w:szCs w:val="18"/>
-              </w:rPr>
-            </w:pPr>
-            <w:r>
-              <w:rPr>
-                <w:rFonts w:ascii="Calibri" w:eastAsia="Times New Roman" w:hAnsi="Calibri" w:cs="Calibri"/>
-                <w:color w:val="000000"/>
-                <w:sz w:val="18"/>
-                <w:szCs w:val="18"/>
-              </w:rPr>
-              <w:t>Refer to Consultant/Sales</w:t>
-            </w:r>
-          </w:p>
-        </w:tc>
-      </w:tr>
-      <w:tr>
-        <w:trPr>
-          <w:trHeight w:val="288"/>
-        </w:trPr>
-        <w:tc>
-          <w:tcPr>
-            <w:tcW w:w="2160" w:type="dxa"/>
-            <w:shd w:val="clear" w:color="auto" w:fill="auto"/>
-            <w:noWrap/>
-            <w:hideMark/>
-          </w:tcPr>
-          <w:p>
-            <w:pPr>
-              <w:spacing w:after="0" w:line="240" w:lineRule="auto"/>
-              <w:rPr>
-                <w:rFonts w:ascii="Calibri" w:eastAsia="Times New Roman" w:hAnsi="Calibri" w:cs="Calibri"/>
-                <w:color w:val="000000"/>
-                <w:sz w:val="18"/>
-                <w:szCs w:val="18"/>
-              </w:rPr>
-            </w:pPr>
-            <w:r>
-              <w:rPr>
-                <w:rFonts w:ascii="Calibri" w:eastAsia="Times New Roman" w:hAnsi="Calibri" w:cs="Calibri"/>
-                <w:color w:val="000000"/>
-                <w:sz w:val="18"/>
-                <w:szCs w:val="18"/>
-              </w:rPr>
-              <w:t>Rogue Mobile</w:t>
-            </w:r>
-          </w:p>
-        </w:tc>
-        <w:tc>
-          <w:tcPr>
-            <w:tcW w:w="1710" w:type="dxa"/>
-            <w:shd w:val="clear" w:color="auto" w:fill="auto"/>
-            <w:noWrap/>
-            <w:hideMark/>
-          </w:tcPr>
-          <w:p>
-            <w:pPr>
-              <w:spacing w:after="0" w:line="240" w:lineRule="auto"/>
-              <w:rPr>
-                <w:rFonts w:ascii="Calibri" w:eastAsia="Times New Roman" w:hAnsi="Calibri" w:cs="Calibri"/>
-                <w:color w:val="000000"/>
-                <w:sz w:val="18"/>
-                <w:szCs w:val="18"/>
-              </w:rPr>
-            </w:pPr>
-            <w:r>
-              <w:rPr>
-                <w:rFonts w:ascii="Calibri" w:eastAsia="Times New Roman" w:hAnsi="Calibri" w:cs="Calibri"/>
-                <w:color w:val="000000"/>
-                <w:sz w:val="18"/>
-                <w:szCs w:val="18"/>
-              </w:rPr>
-              <w:t>Chad Larman</w:t>
-            </w:r>
-          </w:p>
-        </w:tc>
-        <w:tc>
-          <w:tcPr>
-            <w:tcW w:w="3754" w:type="dxa"/>
-          </w:tcPr>
-          <w:p>
-            <w:pPr>
-              <w:spacing w:after="0" w:line="240" w:lineRule="auto"/>
-              <w:rPr>
-                <w:rFonts w:ascii="Calibri" w:eastAsia="Times New Roman" w:hAnsi="Calibri" w:cs="Calibri"/>
-                <w:color w:val="000000"/>
-                <w:sz w:val="18"/>
-                <w:szCs w:val="18"/>
-              </w:rPr>
-            </w:pPr>
-            <w:r>
-              <w:rPr>
-                <w:rFonts w:ascii="Calibri" w:eastAsia="Times New Roman" w:hAnsi="Calibri" w:cs="Calibri"/>
-                <w:color w:val="000000"/>
-                <w:sz w:val="18"/>
-                <w:szCs w:val="18"/>
-              </w:rPr>
-              <w:t>I believe this was an error as Chad does receive a complimentary Briefing subscription.</w:t>
-            </w:r>
-          </w:p>
-        </w:tc>
-        <w:tc>
-          <w:tcPr>
-            <w:tcW w:w="2996" w:type="dxa"/>
-          </w:tcPr>
-          <w:p>
-            <w:pPr>
-              <w:spacing w:after="0" w:line="240" w:lineRule="auto"/>
-              <w:rPr>
-                <w:rFonts w:ascii="Calibri" w:eastAsia="Times New Roman" w:hAnsi="Calibri" w:cs="Calibri"/>
-                <w:color w:val="000000"/>
-                <w:sz w:val="18"/>
-                <w:szCs w:val="18"/>
-              </w:rPr>
-            </w:pPr>
-            <w:r>
-              <w:rPr>
-                <w:rFonts w:ascii="Calibri" w:eastAsia="Times New Roman" w:hAnsi="Calibri" w:cs="Calibri"/>
-                <w:color w:val="000000"/>
-                <w:sz w:val="18"/>
-                <w:szCs w:val="18"/>
-              </w:rPr>
-              <w:t>Refer to Client Services to confirm with Client he is having no problems with access.</w:t>
-            </w:r>
-          </w:p>
-        </w:tc>
-      </w:tr>
-      <w:tr>
-        <w:trPr>
-          <w:trHeight w:val="288"/>
-        </w:trPr>
-        <w:tc>
-          <w:tcPr>
-            <w:tcW w:w="2160" w:type="dxa"/>
-            <w:shd w:val="clear" w:color="auto" w:fill="auto"/>
-            <w:noWrap/>
-            <w:hideMark/>
-          </w:tcPr>
-          <w:p>
-            <w:pPr>
-              <w:spacing w:after="0" w:line="240" w:lineRule="auto"/>
-              <w:rPr>
-                <w:rFonts w:ascii="Calibri" w:eastAsia="Times New Roman" w:hAnsi="Calibri" w:cs="Calibri"/>
-                <w:color w:val="000000"/>
-                <w:sz w:val="18"/>
-                <w:szCs w:val="18"/>
-              </w:rPr>
-            </w:pPr>
-            <w:r>
-              <w:rPr>
-                <w:rFonts w:ascii="Calibri" w:eastAsia="Times New Roman" w:hAnsi="Calibri" w:cs="Calibri"/>
-                <w:color w:val="000000"/>
-                <w:sz w:val="18"/>
-                <w:szCs w:val="18"/>
-              </w:rPr>
-              <w:t>Computer Tel, Inc.</w:t>
-            </w:r>
-          </w:p>
-        </w:tc>
-        <w:tc>
-          <w:tcPr>
-            <w:tcW w:w="1710" w:type="dxa"/>
-            <w:shd w:val="clear" w:color="auto" w:fill="auto"/>
-            <w:noWrap/>
-            <w:hideMark/>
-          </w:tcPr>
-          <w:p>
-            <w:pPr>
-              <w:spacing w:after="0" w:line="240" w:lineRule="auto"/>
-              <w:rPr>
-                <w:rFonts w:ascii="Calibri" w:eastAsia="Times New Roman" w:hAnsi="Calibri" w:cs="Calibri"/>
-                <w:color w:val="000000"/>
-                <w:sz w:val="18"/>
-                <w:szCs w:val="18"/>
-              </w:rPr>
-            </w:pPr>
-            <w:r>
-              <w:rPr>
-                <w:rFonts w:ascii="Calibri" w:eastAsia="Times New Roman" w:hAnsi="Calibri" w:cs="Calibri"/>
-                <w:color w:val="000000"/>
-                <w:sz w:val="18"/>
-                <w:szCs w:val="18"/>
-              </w:rPr>
-              <w:t>Anel Guzman</w:t>
-            </w:r>
-          </w:p>
-        </w:tc>
-        <w:tc>
-          <w:tcPr>
-            <w:tcW w:w="3754" w:type="dxa"/>
-          </w:tcPr>
-          <w:p>
-            <w:pPr>
-              <w:spacing w:after="0" w:line="240" w:lineRule="auto"/>
-              <w:rPr>
-                <w:rFonts w:ascii="Calibri" w:eastAsia="Times New Roman" w:hAnsi="Calibri" w:cs="Calibri"/>
-                <w:color w:val="000000"/>
-                <w:sz w:val="18"/>
-                <w:szCs w:val="18"/>
-              </w:rPr>
-            </w:pPr>
-            <w:r>
-              <w:rPr>
-                <w:rFonts w:ascii="Calibri" w:eastAsia="Times New Roman" w:hAnsi="Calibri" w:cs="Calibri"/>
-                <w:color w:val="000000"/>
-                <w:sz w:val="18"/>
-                <w:szCs w:val="18"/>
-              </w:rPr>
-              <w:t>The company does not subscribe to Briefings. HOWEVER, Mr. Guzman has a @directo.com email address and Directo does have a subscription.</w:t>
-            </w:r>
-          </w:p>
-        </w:tc>
-        <w:tc>
-          <w:tcPr>
-            <w:tcW w:w="2996" w:type="dxa"/>
-          </w:tcPr>
-          <w:p>
-            <w:pPr>
-              <w:spacing w:after="0" w:line="240" w:lineRule="auto"/>
-              <w:rPr>
-                <w:rFonts w:ascii="Calibri" w:eastAsia="Times New Roman" w:hAnsi="Calibri" w:cs="Calibri"/>
-                <w:color w:val="000000"/>
-                <w:sz w:val="18"/>
-                <w:szCs w:val="18"/>
-              </w:rPr>
-            </w:pPr>
-            <w:r>
-              <w:rPr>
-                <w:rFonts w:ascii="Calibri" w:eastAsia="Times New Roman" w:hAnsi="Calibri" w:cs="Calibri"/>
-                <w:color w:val="000000"/>
-                <w:sz w:val="18"/>
-                <w:szCs w:val="18"/>
-              </w:rPr>
-              <w:t>AK to review with M.Yokay</w:t>
-            </w:r>
-          </w:p>
-        </w:tc>
-      </w:tr>
-      <w:tr>
-        <w:trPr>
-          <w:trHeight w:val="288"/>
-        </w:trPr>
-        <w:tc>
-          <w:tcPr>
-            <w:tcW w:w="2160" w:type="dxa"/>
-            <w:shd w:val="clear" w:color="auto" w:fill="auto"/>
-            <w:noWrap/>
-            <w:hideMark/>
-          </w:tcPr>
-          <w:p>
-            <w:pPr>
-              <w:spacing w:after="0" w:line="240" w:lineRule="auto"/>
-              <w:rPr>
-                <w:rFonts w:ascii="Calibri" w:eastAsia="Times New Roman" w:hAnsi="Calibri" w:cs="Calibri"/>
-                <w:color w:val="000000"/>
-                <w:sz w:val="18"/>
-                <w:szCs w:val="18"/>
-              </w:rPr>
-            </w:pPr>
-            <w:r>
-              <w:rPr>
-                <w:rFonts w:ascii="Calibri" w:eastAsia="Times New Roman" w:hAnsi="Calibri" w:cs="Calibri"/>
-                <w:color w:val="000000"/>
-                <w:sz w:val="18"/>
-                <w:szCs w:val="18"/>
-              </w:rPr>
-              <w:t>Wide Voice, LLC</w:t>
-            </w:r>
-          </w:p>
-        </w:tc>
-        <w:tc>
-          <w:tcPr>
-            <w:tcW w:w="1710" w:type="dxa"/>
-            <w:shd w:val="clear" w:color="auto" w:fill="auto"/>
-            <w:noWrap/>
-            <w:hideMark/>
-          </w:tcPr>
-          <w:p>
-            <w:pPr>
-              <w:spacing w:after="0" w:line="240" w:lineRule="auto"/>
-              <w:rPr>
-                <w:rFonts w:ascii="Calibri" w:eastAsia="Times New Roman" w:hAnsi="Calibri" w:cs="Calibri"/>
-                <w:color w:val="000000"/>
-                <w:sz w:val="18"/>
-                <w:szCs w:val="18"/>
-              </w:rPr>
-            </w:pPr>
-            <w:r>
-              <w:rPr>
-                <w:rFonts w:ascii="Calibri" w:eastAsia="Times New Roman" w:hAnsi="Calibri" w:cs="Calibri"/>
-                <w:color w:val="000000"/>
-                <w:sz w:val="18"/>
-                <w:szCs w:val="18"/>
-              </w:rPr>
-              <w:t>Tandy DeCosta</w:t>
-            </w:r>
-          </w:p>
-        </w:tc>
-        <w:tc>
-          <w:tcPr>
-            <w:tcW w:w="3754" w:type="dxa"/>
-          </w:tcPr>
-          <w:p>
-            <w:pPr>
-              <w:spacing w:after="0" w:line="240" w:lineRule="auto"/>
-              <w:rPr>
-                <w:rFonts w:ascii="Calibri" w:eastAsia="Times New Roman" w:hAnsi="Calibri" w:cs="Calibri"/>
-                <w:color w:val="000000"/>
-                <w:sz w:val="18"/>
-                <w:szCs w:val="18"/>
-              </w:rPr>
-            </w:pPr>
-            <w:r>
-              <w:rPr>
-                <w:rFonts w:ascii="Calibri" w:eastAsia="Times New Roman" w:hAnsi="Calibri" w:cs="Calibri"/>
-                <w:color w:val="000000"/>
-                <w:sz w:val="18"/>
-                <w:szCs w:val="18"/>
-              </w:rPr>
-              <w:t>The company does not subscribe to Briefings.</w:t>
-            </w:r>
-          </w:p>
-        </w:tc>
-        <w:tc>
-          <w:tcPr>
-            <w:tcW w:w="2996" w:type="dxa"/>
-          </w:tcPr>
-          <w:p>
-            <w:pPr>
-              <w:spacing w:after="0" w:line="240" w:lineRule="auto"/>
-              <w:rPr>
-                <w:rFonts w:ascii="Calibri" w:eastAsia="Times New Roman" w:hAnsi="Calibri" w:cs="Calibri"/>
-                <w:color w:val="000000"/>
-                <w:sz w:val="18"/>
-                <w:szCs w:val="18"/>
-              </w:rPr>
-            </w:pPr>
-            <w:r>
-              <w:rPr>
-                <w:rFonts w:ascii="Calibri" w:eastAsia="Times New Roman" w:hAnsi="Calibri" w:cs="Calibri"/>
-                <w:color w:val="000000"/>
-                <w:sz w:val="18"/>
-                <w:szCs w:val="18"/>
-              </w:rPr>
-              <w:t>Refer to Consultant/Sales</w:t>
-            </w:r>
-          </w:p>
-        </w:tc>
-      </w:tr>
-      <w:tr>
-        <w:trPr>
-          <w:trHeight w:val="288"/>
-        </w:trPr>
-        <w:tc>
-          <w:tcPr>
-            <w:tcW w:w="2160" w:type="dxa"/>
-            <w:shd w:val="clear" w:color="auto" w:fill="auto"/>
-            <w:noWrap/>
-            <w:hideMark/>
-          </w:tcPr>
-          <w:p>
-            <w:pPr>
-              <w:spacing w:after="0" w:line="240" w:lineRule="auto"/>
-              <w:rPr>
-                <w:rFonts w:ascii="Calibri" w:eastAsia="Times New Roman" w:hAnsi="Calibri" w:cs="Calibri"/>
-                <w:color w:val="000000"/>
-                <w:sz w:val="18"/>
-                <w:szCs w:val="18"/>
-              </w:rPr>
-            </w:pPr>
-            <w:r>
-              <w:rPr>
-                <w:rFonts w:ascii="Calibri" w:eastAsia="Times New Roman" w:hAnsi="Calibri" w:cs="Calibri"/>
-                <w:color w:val="000000"/>
-                <w:sz w:val="18"/>
-                <w:szCs w:val="18"/>
-              </w:rPr>
-              <w:t>Cox Communications, Inc.</w:t>
-            </w:r>
-          </w:p>
-        </w:tc>
-        <w:tc>
-          <w:tcPr>
-            <w:tcW w:w="1710" w:type="dxa"/>
-            <w:shd w:val="clear" w:color="auto" w:fill="auto"/>
-            <w:noWrap/>
-            <w:hideMark/>
-          </w:tcPr>
-          <w:p>
-            <w:pPr>
-              <w:spacing w:after="0" w:line="240" w:lineRule="auto"/>
-              <w:rPr>
-                <w:rFonts w:ascii="Calibri" w:eastAsia="Times New Roman" w:hAnsi="Calibri" w:cs="Calibri"/>
-                <w:color w:val="000000"/>
-                <w:sz w:val="18"/>
-                <w:szCs w:val="18"/>
-              </w:rPr>
-            </w:pPr>
-            <w:r>
-              <w:rPr>
-                <w:rFonts w:ascii="Calibri" w:eastAsia="Times New Roman" w:hAnsi="Calibri" w:cs="Calibri"/>
-                <w:color w:val="000000"/>
-                <w:sz w:val="18"/>
-                <w:szCs w:val="18"/>
-              </w:rPr>
-              <w:t>Ebonie Hayes</w:t>
-            </w:r>
-          </w:p>
-        </w:tc>
-        <w:tc>
-          <w:tcPr>
-            <w:tcW w:w="3754" w:type="dxa"/>
-          </w:tcPr>
-          <w:p>
-            <w:pPr>
-              <w:spacing w:after="0" w:line="240" w:lineRule="auto"/>
-              <w:rPr>
-                <w:rFonts w:ascii="Calibri" w:eastAsia="Times New Roman" w:hAnsi="Calibri" w:cs="Calibri"/>
-                <w:color w:val="000000"/>
-                <w:sz w:val="18"/>
-                <w:szCs w:val="18"/>
-              </w:rPr>
-            </w:pPr>
-            <w:r>
-              <w:rPr>
-                <w:rFonts w:ascii="Calibri" w:eastAsia="Times New Roman" w:hAnsi="Calibri" w:cs="Calibri"/>
-                <w:color w:val="000000"/>
-                <w:sz w:val="18"/>
-                <w:szCs w:val="18"/>
-              </w:rPr>
-              <w:t>Ebonie may be a new employee. Does she need access to Briefings? She does not have access to ANY of Cox’s products.</w:t>
-            </w:r>
-          </w:p>
-        </w:tc>
-        <w:tc>
-          <w:tcPr>
-            <w:tcW w:w="2996" w:type="dxa"/>
-          </w:tcPr>
-          <w:p>
-            <w:pPr>
-              <w:spacing w:after="0" w:line="240" w:lineRule="auto"/>
-              <w:rPr>
-                <w:rFonts w:ascii="Calibri" w:eastAsia="Times New Roman" w:hAnsi="Calibri" w:cs="Calibri"/>
-                <w:color w:val="000000"/>
-                <w:sz w:val="18"/>
-                <w:szCs w:val="18"/>
-              </w:rPr>
-            </w:pPr>
-            <w:r>
-              <w:rPr>
-                <w:rFonts w:ascii="Calibri" w:eastAsia="Times New Roman" w:hAnsi="Calibri" w:cs="Calibri"/>
-                <w:color w:val="000000"/>
-                <w:sz w:val="18"/>
-                <w:szCs w:val="18"/>
-              </w:rPr>
-              <w:t>Refer to Consultant/Sales</w:t>
-            </w:r>
-          </w:p>
-        </w:tc>
-      </w:tr>
-    </w:tbl>
     <w:p/>
     <w:sectPr>
       <w:pgSz w:w="12240" w:h="15840"/>

</xml_diff>

<commit_message>
Added line of code to remove sister company from data counts, edited template.
</commit_message>
<xml_diff>
--- a/template.docx
+++ b/template.docx
@@ -64,6 +64,16 @@
         <w:t>(s)</w:t>
       </w:r>
       <w:r>
+        <w:t xml:space="preserve"> </w:t>
+      </w:r>
+      <w:r>
+        <w:rPr>
+          <w:i/>
+          <w:iCs/>
+        </w:rPr>
+        <w:t>Externally</w:t>
+      </w:r>
+      <w:r>
         <w:t>:</w:t>
       </w:r>
       <w:r>
@@ -89,7 +99,7 @@
       <w:pPr>
         <w:pStyle w:val="ListParagraph"/>
         <w:spacing w:after="0" w:line="240" w:lineRule="auto"/>
-        <w:ind w:left="2160"/>
+        <w:ind w:left="2880" w:firstLine="720"/>
       </w:pPr>
       <w:r>
         <w:t xml:space="preserve">{{BRIEFCOUNT2}} </w:t>
@@ -105,7 +115,7 @@
       <w:pPr>
         <w:pStyle w:val="ListParagraph"/>
         <w:spacing w:after="0" w:line="240" w:lineRule="auto"/>
-        <w:ind w:left="2160"/>
+        <w:ind w:left="2880" w:firstLine="720"/>
       </w:pPr>
       <w:r>
         <w:t>{{BRIEFCOUNT3}} - {{BRIEFING3}}</w:t>
@@ -115,7 +125,7 @@
       <w:pPr>
         <w:pStyle w:val="ListParagraph"/>
         <w:spacing w:after="0" w:line="240" w:lineRule="auto"/>
-        <w:ind w:left="2160"/>
+        <w:ind w:left="2880" w:firstLine="720"/>
       </w:pPr>
       <w:r>
         <w:t>{{BRIEFCOUNT4}} - {{BRIEFING4}}</w:t>
@@ -125,7 +135,7 @@
       <w:pPr>
         <w:pStyle w:val="ListParagraph"/>
         <w:spacing w:after="0" w:line="240" w:lineRule="auto"/>
-        <w:ind w:left="2160"/>
+        <w:ind w:left="2880" w:firstLine="720"/>
       </w:pPr>
       <w:r>
         <w:t>{{BRIEFCOUNT5}} - {{BRIEFING5}}</w:t>
@@ -2363,6 +2373,15 @@
 </file>
 
 <file path=customXml/item1.xml><?xml version="1.0" encoding="utf-8"?>
+<?mso-contentType ?>
+<FormTemplates xmlns="http://schemas.microsoft.com/sharepoint/v3/contenttype/forms">
+  <Display>DocumentLibraryForm</Display>
+  <Edit>DocumentLibraryForm</Edit>
+  <New>DocumentLibraryForm</New>
+</FormTemplates>
+</file>
+
+<file path=customXml/item2.xml><?xml version="1.0" encoding="utf-8"?>
 <ct:contentTypeSchema xmlns:ct="http://schemas.microsoft.com/office/2006/metadata/contentType" xmlns:ma="http://schemas.microsoft.com/office/2006/metadata/properties/metaAttributes" ct:_="" ma:_="" ma:contentTypeName="Document" ma:contentTypeID="0x01010090D6F72E0172F84FA280C4A66A71D7A4" ma:contentTypeVersion="15" ma:contentTypeDescription="Create a new document." ma:contentTypeScope="" ma:versionID="86a06e16431e518181036e758e974660">
   <xsd:schema xmlns:xsd="http://www.w3.org/2001/XMLSchema" xmlns:xs="http://www.w3.org/2001/XMLSchema" xmlns:p="http://schemas.microsoft.com/office/2006/metadata/properties" xmlns:ns2="b1115251-c0d4-4f19-8aa4-53e6734c8aef" xmlns:ns3="e64c4930-d041-4a32-bf99-099a97c15918" targetNamespace="http://schemas.microsoft.com/office/2006/metadata/properties" ma:root="true" ma:fieldsID="3c8a4c6a020c232e0964de16181f78a0" ns2:_="" ns3:_="">
     <xsd:import namespace="b1115251-c0d4-4f19-8aa4-53e6734c8aef"/>
@@ -2597,16 +2616,15 @@
 </ct:contentTypeSchema>
 </file>
 
-<file path=customXml/item2.xml><?xml version="1.0" encoding="utf-8"?>
-<?mso-contentType ?>
-<FormTemplates xmlns="http://schemas.microsoft.com/sharepoint/v3/contenttype/forms">
-  <Display>DocumentLibraryForm</Display>
-  <Edit>DocumentLibraryForm</Edit>
-  <New>DocumentLibraryForm</New>
-</FormTemplates>
+<file path=customXml/itemProps1.xml><?xml version="1.0" encoding="utf-8"?>
+<ds:datastoreItem xmlns:ds="http://schemas.openxmlformats.org/officeDocument/2006/customXml" ds:itemID="{C4D01FCD-D7CC-4D5E-8D59-AF5BD59C70A0}">
+  <ds:schemaRefs>
+    <ds:schemaRef ds:uri="http://schemas.microsoft.com/sharepoint/v3/contenttype/forms"/>
+  </ds:schemaRefs>
+</ds:datastoreItem>
 </file>
 
-<file path=customXml/itemProps1.xml><?xml version="1.0" encoding="utf-8"?>
+<file path=customXml/itemProps2.xml><?xml version="1.0" encoding="utf-8"?>
 <ds:datastoreItem xmlns:ds="http://schemas.openxmlformats.org/officeDocument/2006/customXml" ds:itemID="{3B6E87BB-1579-4927-859E-B90D184D9894}">
   <ds:schemaRefs>
     <ds:schemaRef ds:uri="http://schemas.microsoft.com/office/2006/metadata/contentType"/>
@@ -2623,12 +2641,4 @@
     <ds:schemaRef ds:uri="http://schemas.microsoft.com/internal/obd"/>
   </ds:schemaRefs>
 </ds:datastoreItem>
-</file>
-
-<file path=customXml/itemProps2.xml><?xml version="1.0" encoding="utf-8"?>
-<ds:datastoreItem xmlns:ds="http://schemas.openxmlformats.org/officeDocument/2006/customXml" ds:itemID="{C4D01FCD-D7CC-4D5E-8D59-AF5BD59C70A0}">
-  <ds:schemaRefs>
-    <ds:schemaRef ds:uri="http://schemas.microsoft.com/sharepoint/v3/contenttype/forms"/>
-  </ds:schemaRefs>
-</ds:datastoreItem>
 </file>
</xml_diff>

<commit_message>
Added matplotlib chart to the report. Adjusted template to include chart and reorganize other data. Template needs reorganization, strongly considering other methods of visualization despite consultant's comfort with Word reports.
</commit_message>
<xml_diff>
--- a/template.docx
+++ b/template.docx
@@ -79,63 +79,65 @@
       <w:r>
         <w:tab/>
       </w:r>
-      <w:r>
-        <w:t>{{BRIEFCOUNT1}}</w:t>
-      </w:r>
-      <w:r>
-        <w:t xml:space="preserve"> </w:t>
-      </w:r>
-      <w:r>
-        <w:t>–</w:t>
-      </w:r>
-      <w:r>
-        <w:t xml:space="preserve"> </w:t>
-      </w:r>
-      <w:r>
-        <w:t>{{BRIEFING1}}</w:t>
-      </w:r>
     </w:p>
     <w:p>
       <w:pPr>
-        <w:pStyle w:val="ListParagraph"/>
         <w:spacing w:after="0" w:line="240" w:lineRule="auto"/>
-        <w:ind w:left="2880" w:firstLine="720"/>
-      </w:pPr>
-      <w:r>
-        <w:t xml:space="preserve">{{BRIEFCOUNT2}} </w:t>
-      </w:r>
-      <w:r>
-        <w:t xml:space="preserve">– </w:t>
-      </w:r>
-      <w:r>
-        <w:t>{{BRIEFING2}}</w:t>
+        <w:ind w:left="1440" w:firstLine="720"/>
+      </w:pPr>
+      <w:r>
+        <w:t>{{BRIEFCOUNT1}}</w:t>
+      </w:r>
+      <w:r>
+        <w:t xml:space="preserve"> </w:t>
+      </w:r>
+      <w:r>
+        <w:t>–</w:t>
+      </w:r>
+      <w:r>
+        <w:t xml:space="preserve"> </w:t>
+      </w:r>
+      <w:r>
+        <w:t>{{BRIEFING1}}</w:t>
       </w:r>
     </w:p>
     <w:p>
       <w:pPr>
-        <w:pStyle w:val="ListParagraph"/>
         <w:spacing w:after="0" w:line="240" w:lineRule="auto"/>
-        <w:ind w:left="2880" w:firstLine="720"/>
-      </w:pPr>
-      <w:r>
-        <w:t>{{BRIEFCOUNT3}} - {{BRIEFING3}}</w:t>
+        <w:ind w:left="1440" w:firstLine="720"/>
+      </w:pPr>
+      <w:r>
+        <w:t xml:space="preserve">{{BRIEFCOUNT2}} </w:t>
+      </w:r>
+      <w:r>
+        <w:t xml:space="preserve">– </w:t>
+      </w:r>
+      <w:r>
+        <w:t>{{BRIEFING2}}</w:t>
       </w:r>
     </w:p>
     <w:p>
       <w:pPr>
-        <w:pStyle w:val="ListParagraph"/>
         <w:spacing w:after="0" w:line="240" w:lineRule="auto"/>
-        <w:ind w:left="2880" w:firstLine="720"/>
-      </w:pPr>
-      <w:r>
-        <w:t>{{BRIEFCOUNT4}} - {{BRIEFING4}}</w:t>
+        <w:ind w:left="1440" w:firstLine="720"/>
+      </w:pPr>
+      <w:r>
+        <w:t>{{BRIEFCOUNT3}} - {{BRIEFING3}}</w:t>
       </w:r>
     </w:p>
     <w:p>
       <w:pPr>
-        <w:pStyle w:val="ListParagraph"/>
         <w:spacing w:after="0" w:line="240" w:lineRule="auto"/>
-        <w:ind w:left="2880" w:firstLine="720"/>
+        <w:ind w:left="1440" w:firstLine="720"/>
+      </w:pPr>
+      <w:r>
+        <w:t>{{BRIEFCOUNT4}} - {{BRIEFING4}}</w:t>
+      </w:r>
+    </w:p>
+    <w:p>
+      <w:pPr>
+        <w:spacing w:after="0" w:line="240" w:lineRule="auto"/>
+        <w:ind w:left="1440" w:firstLine="720"/>
       </w:pPr>
       <w:r>
         <w:t>{{BRIEFCOUNT5}} - {{BRIEFING5}}</w:t>
@@ -270,7 +272,7 @@
     </w:p>
     <w:tbl>
       <w:tblPr>
-        <w:tblpPr w:leftFromText="180" w:rightFromText="180" w:vertAnchor="text" w:horzAnchor="page" w:tblpX="2141" w:tblpY="47"/>
+        <w:tblpPr w:leftFromText="180" w:rightFromText="180" w:vertAnchor="text" w:horzAnchor="margin" w:tblpY="88"/>
         <w:tblW w:w="5665" w:type="dxa"/>
         <w:tblBorders>
           <w:top w:val="single" w:sz="4" w:space="0" w:color="auto"/>
@@ -563,11 +565,28 @@
     <w:p>
       <w:pPr>
         <w:spacing w:after="0" w:line="240" w:lineRule="auto"/>
+      </w:pPr>
+      <w:r>
         <w:rPr>
           <w:b/>
           <w:bCs/>
         </w:rPr>
-      </w:pPr>
+        <w:tab/>
+      </w:r>
+      <w:r>
+        <w:rPr>
+          <w:b/>
+          <w:bCs/>
+        </w:rPr>
+        <w:tab/>
+      </w:r>
+      <w:r>
+        <w:rPr>
+          <w:b/>
+          <w:bCs/>
+        </w:rPr>
+        <w:tab/>
+      </w:r>
     </w:p>
     <w:p>
       <w:pPr>
@@ -626,162 +645,12 @@
     <w:p>
       <w:pPr>
         <w:spacing w:after="0" w:line="240" w:lineRule="auto"/>
-      </w:pPr>
-      <w:r>
-        <w:rPr>
-          <w:b/>
-          <w:bCs/>
-        </w:rPr>
-        <w:t>Top 5</w:t>
+        <w:jc w:val="center"/>
+      </w:pPr>
+      <w:r>
+        <w:t>{{CHART}}</w:t>
       </w:r>
     </w:p>
-    <w:p>
-      <w:pPr>
-        <w:spacing w:after="0" w:line="240" w:lineRule="auto"/>
-      </w:pPr>
-      <w:r>
-        <w:t>Clients with the highest # of Downloads/Views:</w:t>
-      </w:r>
-    </w:p>
-    <w:p>
-      <w:pPr>
-        <w:spacing w:after="0" w:line="240" w:lineRule="auto"/>
-        <w:ind w:firstLine="720"/>
-        <w:rPr>
-          <w:b/>
-          <w:bCs/>
-          <w:i/>
-          <w:iCs/>
-        </w:rPr>
-      </w:pPr>
-      <w:r>
-        <w:rPr>
-          <w:b/>
-          <w:bCs/>
-          <w:i/>
-          <w:iCs/>
-        </w:rPr>
-        <w:t>Company Power Users</w:t>
-      </w:r>
-    </w:p>
-    <w:p>
-      <w:pPr>
-        <w:spacing w:after="0" w:line="240" w:lineRule="auto"/>
-        <w:ind w:firstLine="720"/>
-      </w:pPr>
-      <w:r>
-        <w:t>{{ACTUSERSCO1}}</w:t>
-      </w:r>
-      <w:r>
-        <w:t xml:space="preserve"> </w:t>
-      </w:r>
-      <w:r>
-        <w:t>–</w:t>
-      </w:r>
-      <w:r>
-        <w:t xml:space="preserve"> </w:t>
-      </w:r>
-      <w:r>
-        <w:t>{{ACTUSER1}}</w:t>
-      </w:r>
-      <w:r>
-        <w:t xml:space="preserve"> </w:t>
-      </w:r>
-      <w:r>
-        <w:t>=</w:t>
-      </w:r>
-      <w:r>
-        <w:t xml:space="preserve"> </w:t>
-      </w:r>
-      <w:r>
-        <w:t>{{ACTUSERCOUNT1}}</w:t>
-      </w:r>
-    </w:p>
-    <w:p>
-      <w:pPr>
-        <w:spacing w:after="0" w:line="240" w:lineRule="auto"/>
-        <w:ind w:firstLine="720"/>
-      </w:pPr>
-      <w:r>
-        <w:t xml:space="preserve">{{ACTUSERSCO2}} </w:t>
-      </w:r>
-      <w:r>
-        <w:t xml:space="preserve">– </w:t>
-      </w:r>
-      <w:r>
-        <w:t xml:space="preserve">{{ACTUSER2}} </w:t>
-      </w:r>
-      <w:r>
-        <w:t xml:space="preserve">= </w:t>
-      </w:r>
-      <w:r>
-        <w:t>{{ACTUSERCOUNT2}}</w:t>
-      </w:r>
-    </w:p>
-    <w:p>
-      <w:pPr>
-        <w:spacing w:after="0" w:line="240" w:lineRule="auto"/>
-        <w:ind w:firstLine="720"/>
-      </w:pPr>
-      <w:r>
-        <w:t xml:space="preserve">{{ACTUSERSCO3}} </w:t>
-      </w:r>
-      <w:r>
-        <w:t xml:space="preserve">– </w:t>
-      </w:r>
-      <w:r>
-        <w:t xml:space="preserve">{{ACTUSER3}} </w:t>
-      </w:r>
-      <w:r>
-        <w:t xml:space="preserve">= </w:t>
-      </w:r>
-      <w:r>
-        <w:t>{{ACTUSERCOUNT3}}</w:t>
-      </w:r>
-    </w:p>
-    <w:p>
-      <w:pPr>
-        <w:spacing w:after="0" w:line="240" w:lineRule="auto"/>
-        <w:ind w:firstLine="720"/>
-      </w:pPr>
-      <w:r>
-        <w:t xml:space="preserve">{{ACTUSERSCO4}} </w:t>
-      </w:r>
-      <w:r>
-        <w:t xml:space="preserve">– </w:t>
-      </w:r>
-      <w:r>
-        <w:t xml:space="preserve">{{ACTUSER4}} </w:t>
-      </w:r>
-      <w:r>
-        <w:t xml:space="preserve">= </w:t>
-      </w:r>
-      <w:r>
-        <w:t>{{ACTUSERCOUNT4}}</w:t>
-      </w:r>
-    </w:p>
-    <w:p>
-      <w:pPr>
-        <w:spacing w:after="0" w:line="240" w:lineRule="auto"/>
-        <w:ind w:firstLine="720"/>
-      </w:pPr>
-      <w:r>
-        <w:t xml:space="preserve">{{ACTUSERSCO5}} </w:t>
-      </w:r>
-      <w:r>
-        <w:t xml:space="preserve">– </w:t>
-      </w:r>
-      <w:r>
-        <w:t xml:space="preserve">{{ACTUSER5}} </w:t>
-      </w:r>
-      <w:r>
-        <w:t xml:space="preserve">= </w:t>
-      </w:r>
-      <w:r>
-        <w:t>{{ACTUSERCOUNT5}}</w:t>
-      </w:r>
-    </w:p>
-    <w:p/>
     <w:p>
       <w:pPr>
         <w:spacing w:after="0" w:line="240" w:lineRule="auto"/>
@@ -790,51 +659,11 @@
           <w:bCs/>
         </w:rPr>
       </w:pPr>
-      <w:r>
-        <w:rPr>
-          <w:b/>
-          <w:bCs/>
-        </w:rPr>
-        <w:t>Total # Briefings Downloaded/Viewed:</w:t>
-      </w:r>
     </w:p>
     <w:p>
       <w:pPr>
         <w:spacing w:after="0" w:line="240" w:lineRule="auto"/>
       </w:pPr>
-      <w:r>
-        <w:t xml:space="preserve">Subscriber = </w:t>
-      </w:r>
-      <w:r>
-        <w:t>{{SUBSCRIBER}}</w:t>
-      </w:r>
-    </w:p>
-    <w:p>
-      <w:pPr>
-        <w:spacing w:after="0" w:line="240" w:lineRule="auto"/>
-      </w:pPr>
-      <w:r>
-        <w:t xml:space="preserve">Inteserra Internally = </w:t>
-      </w:r>
-      <w:r>
-        <w:t>{{INTERNAL}}</w:t>
-      </w:r>
-    </w:p>
-    <w:p>
-      <w:pPr>
-        <w:spacing w:after="0" w:line="240" w:lineRule="auto"/>
-      </w:pPr>
-      <w:r>
-        <w:t>Sales Members = {{SALES}}</w:t>
-      </w:r>
-    </w:p>
-    <w:p>
-      <w:pPr>
-        <w:spacing w:after="0" w:line="240" w:lineRule="auto"/>
-      </w:pPr>
-      <w:r>
-        <w:t>Solutions Members = {{SOLUTIONS}}</w:t>
-      </w:r>
     </w:p>
     <w:p>
       <w:pPr>
@@ -845,6 +674,329 @@
         </w:rPr>
       </w:pPr>
     </w:p>
+    <w:tbl>
+      <w:tblPr>
+        <w:tblStyle w:val="TableGrid"/>
+        <w:tblW w:w="0" w:type="auto"/>
+        <w:tblLook w:val="04A0" w:firstRow="1" w:lastRow="0" w:firstColumn="1" w:lastColumn="0" w:noHBand="0" w:noVBand="1"/>
+      </w:tblPr>
+      <w:tblGrid>
+        <w:gridCol w:w="1426"/>
+        <w:gridCol w:w="1790"/>
+        <w:gridCol w:w="2079"/>
+      </w:tblGrid>
+      <w:tr>
+        <w:tc>
+          <w:tcPr>
+            <w:tcW w:w="5295" w:type="dxa"/>
+            <w:gridSpan w:val="3"/>
+          </w:tcPr>
+          <w:p>
+            <w:r>
+              <w:rPr>
+                <w:b/>
+                <w:bCs/>
+              </w:rPr>
+              <w:t>Users with Highest # of Downloads/Views:</w:t>
+            </w:r>
+          </w:p>
+        </w:tc>
+      </w:tr>
+      <w:tr>
+        <w:tc>
+          <w:tcPr>
+            <w:tcW w:w="1426" w:type="dxa"/>
+          </w:tcPr>
+          <w:p>
+            <w:r>
+              <w:t>{{ACTUSER1}}</w:t>
+            </w:r>
+          </w:p>
+        </w:tc>
+        <w:tc>
+          <w:tcPr>
+            <w:tcW w:w="1790" w:type="dxa"/>
+          </w:tcPr>
+          <w:p>
+            <w:r>
+              <w:t>{{ACTUSERSCO1}}</w:t>
+            </w:r>
+          </w:p>
+        </w:tc>
+        <w:tc>
+          <w:tcPr>
+            <w:tcW w:w="2079" w:type="dxa"/>
+          </w:tcPr>
+          <w:p>
+            <w:r>
+              <w:t>{{ACTUSERCOUNT1}}</w:t>
+            </w:r>
+          </w:p>
+        </w:tc>
+      </w:tr>
+      <w:tr>
+        <w:tc>
+          <w:tcPr>
+            <w:tcW w:w="1426" w:type="dxa"/>
+          </w:tcPr>
+          <w:p>
+            <w:r>
+              <w:t>{{ACTUSER2}}</w:t>
+            </w:r>
+          </w:p>
+        </w:tc>
+        <w:tc>
+          <w:tcPr>
+            <w:tcW w:w="1790" w:type="dxa"/>
+          </w:tcPr>
+          <w:p>
+            <w:r>
+              <w:t>{{ACTUSERSCO2}}</w:t>
+            </w:r>
+          </w:p>
+        </w:tc>
+        <w:tc>
+          <w:tcPr>
+            <w:tcW w:w="2079" w:type="dxa"/>
+          </w:tcPr>
+          <w:p>
+            <w:r>
+              <w:t>{{ACTUSERCOUNT2}}</w:t>
+            </w:r>
+          </w:p>
+        </w:tc>
+      </w:tr>
+      <w:tr>
+        <w:tc>
+          <w:tcPr>
+            <w:tcW w:w="1426" w:type="dxa"/>
+          </w:tcPr>
+          <w:p>
+            <w:r>
+              <w:t>{{ACTUSER3}}</w:t>
+            </w:r>
+          </w:p>
+        </w:tc>
+        <w:tc>
+          <w:tcPr>
+            <w:tcW w:w="1790" w:type="dxa"/>
+          </w:tcPr>
+          <w:p>
+            <w:r>
+              <w:t>{{ACTUSERSCO3}}</w:t>
+            </w:r>
+          </w:p>
+        </w:tc>
+        <w:tc>
+          <w:tcPr>
+            <w:tcW w:w="2079" w:type="dxa"/>
+          </w:tcPr>
+          <w:p>
+            <w:r>
+              <w:t>{{ACTUSERCOUNT3}}</w:t>
+            </w:r>
+          </w:p>
+        </w:tc>
+      </w:tr>
+      <w:tr>
+        <w:tc>
+          <w:tcPr>
+            <w:tcW w:w="1426" w:type="dxa"/>
+          </w:tcPr>
+          <w:p>
+            <w:r>
+              <w:t>{{ACTUSER4}}</w:t>
+            </w:r>
+          </w:p>
+        </w:tc>
+        <w:tc>
+          <w:tcPr>
+            <w:tcW w:w="1790" w:type="dxa"/>
+          </w:tcPr>
+          <w:p>
+            <w:r>
+              <w:t>{{ACTUSERSCO4}}</w:t>
+            </w:r>
+          </w:p>
+        </w:tc>
+        <w:tc>
+          <w:tcPr>
+            <w:tcW w:w="2079" w:type="dxa"/>
+          </w:tcPr>
+          <w:p>
+            <w:r>
+              <w:t>{{ACTUSERCOUNT4}}</w:t>
+            </w:r>
+          </w:p>
+        </w:tc>
+      </w:tr>
+      <w:tr>
+        <w:tc>
+          <w:tcPr>
+            <w:tcW w:w="1426" w:type="dxa"/>
+          </w:tcPr>
+          <w:p>
+            <w:r>
+              <w:t>{{ACTUSER5}}</w:t>
+            </w:r>
+          </w:p>
+        </w:tc>
+        <w:tc>
+          <w:tcPr>
+            <w:tcW w:w="1790" w:type="dxa"/>
+          </w:tcPr>
+          <w:p>
+            <w:r>
+              <w:t>{{ACTUSERSCO5}}</w:t>
+            </w:r>
+          </w:p>
+        </w:tc>
+        <w:tc>
+          <w:tcPr>
+            <w:tcW w:w="2079" w:type="dxa"/>
+          </w:tcPr>
+          <w:p>
+            <w:r>
+              <w:t>{{ACTUSERCOUNT5}}</w:t>
+            </w:r>
+          </w:p>
+        </w:tc>
+      </w:tr>
+    </w:tbl>
+    <w:p/>
+    <w:tbl>
+      <w:tblPr>
+        <w:tblStyle w:val="TableGrid"/>
+        <w:tblpPr w:leftFromText="180" w:rightFromText="180" w:vertAnchor="text" w:horzAnchor="margin" w:tblpY="35"/>
+        <w:tblW w:w="0" w:type="auto"/>
+        <w:tblLook w:val="04A0" w:firstRow="1" w:lastRow="0" w:firstColumn="1" w:lastColumn="0" w:noHBand="0" w:noVBand="1"/>
+      </w:tblPr>
+      <w:tblGrid>
+        <w:gridCol w:w="1564"/>
+        <w:gridCol w:w="1639"/>
+      </w:tblGrid>
+      <w:tr>
+        <w:trPr>
+          <w:trHeight w:val="491"/>
+        </w:trPr>
+        <w:tc>
+          <w:tcPr>
+            <w:tcW w:w="3203" w:type="dxa"/>
+            <w:gridSpan w:val="2"/>
+          </w:tcPr>
+          <w:p>
+            <w:r>
+              <w:rPr>
+                <w:b/>
+                <w:bCs/>
+              </w:rPr>
+              <w:t>Total # Briefings Downloaded/Viewed:</w:t>
+            </w:r>
+          </w:p>
+        </w:tc>
+      </w:tr>
+      <w:tr>
+        <w:trPr>
+          <w:trHeight w:val="239"/>
+        </w:trPr>
+        <w:tc>
+          <w:tcPr>
+            <w:tcW w:w="1564" w:type="dxa"/>
+          </w:tcPr>
+          <w:p>
+            <w:r>
+              <w:t>Subscriber</w:t>
+            </w:r>
+          </w:p>
+        </w:tc>
+        <w:tc>
+          <w:tcPr>
+            <w:tcW w:w="1639" w:type="dxa"/>
+          </w:tcPr>
+          <w:p>
+            <w:r>
+              <w:t>{{SUBSCRIBER}}</w:t>
+            </w:r>
+          </w:p>
+        </w:tc>
+      </w:tr>
+      <w:tr>
+        <w:trPr>
+          <w:trHeight w:val="479"/>
+        </w:trPr>
+        <w:tc>
+          <w:tcPr>
+            <w:tcW w:w="1564" w:type="dxa"/>
+          </w:tcPr>
+          <w:p>
+            <w:r>
+              <w:t>Inteserra Internally</w:t>
+            </w:r>
+          </w:p>
+        </w:tc>
+        <w:tc>
+          <w:tcPr>
+            <w:tcW w:w="1639" w:type="dxa"/>
+          </w:tcPr>
+          <w:p>
+            <w:r>
+              <w:t>{{INTERNAL}}</w:t>
+            </w:r>
+          </w:p>
+        </w:tc>
+      </w:tr>
+      <w:tr>
+        <w:trPr>
+          <w:trHeight w:val="491"/>
+        </w:trPr>
+        <w:tc>
+          <w:tcPr>
+            <w:tcW w:w="1564" w:type="dxa"/>
+          </w:tcPr>
+          <w:p>
+            <w:r>
+              <w:t xml:space="preserve">Sales </w:t>
+            </w:r>
+          </w:p>
+        </w:tc>
+        <w:tc>
+          <w:tcPr>
+            <w:tcW w:w="1639" w:type="dxa"/>
+          </w:tcPr>
+          <w:p>
+            <w:r>
+              <w:t>{{SALES}}</w:t>
+            </w:r>
+          </w:p>
+        </w:tc>
+      </w:tr>
+      <w:tr>
+        <w:trPr>
+          <w:trHeight w:val="479"/>
+        </w:trPr>
+        <w:tc>
+          <w:tcPr>
+            <w:tcW w:w="1564" w:type="dxa"/>
+          </w:tcPr>
+          <w:p>
+            <w:r>
+              <w:t xml:space="preserve">Solutions </w:t>
+            </w:r>
+          </w:p>
+        </w:tc>
+        <w:tc>
+          <w:tcPr>
+            <w:tcW w:w="1639" w:type="dxa"/>
+          </w:tcPr>
+          <w:p>
+            <w:r>
+              <w:t>{{SOLUTIONS}}</w:t>
+            </w:r>
+          </w:p>
+        </w:tc>
+      </w:tr>
+    </w:tbl>
+    <w:p/>
     <w:p/>
     <w:sectPr>
       <w:pgSz w:w="12240" w:h="15840"/>
@@ -2074,6 +2226,25 @@
       <w:contextualSpacing/>
     </w:pPr>
   </w:style>
+  <w:style w:type="table" w:styleId="TableGrid">
+    <w:name w:val="Table Grid"/>
+    <w:basedOn w:val="TableNormal"/>
+    <w:uiPriority w:val="39"/>
+    <w:rsid w:val="006249CB"/>
+    <w:pPr>
+      <w:spacing w:after="0" w:line="240" w:lineRule="auto"/>
+    </w:pPr>
+    <w:tblPr>
+      <w:tblBorders>
+        <w:top w:val="single" w:sz="4" w:space="0" w:color="auto"/>
+        <w:left w:val="single" w:sz="4" w:space="0" w:color="auto"/>
+        <w:bottom w:val="single" w:sz="4" w:space="0" w:color="auto"/>
+        <w:right w:val="single" w:sz="4" w:space="0" w:color="auto"/>
+        <w:insideH w:val="single" w:sz="4" w:space="0" w:color="auto"/>
+        <w:insideV w:val="single" w:sz="4" w:space="0" w:color="auto"/>
+      </w:tblBorders>
+    </w:tblPr>
+  </w:style>
 </w:styles>
 </file>
 

</xml_diff>